<commit_message>
Code cleanup & report updated for task 1
</commit_message>
<xml_diff>
--- a/Group14_Assignment_Report.docx
+++ b/Group14_Assignment_Report.docx
@@ -963,7 +963,7 @@
           <w:bCs w:val="0"/>
           <w:color w:val="auto"/>
         </w:rPr>
-        <w:t xml:space="preserve">LED_TEMP </w:t>
+        <w:t>LED_TEMP</w:t>
       </w:r>
       <w:r>
         <w:rPr>
@@ -972,7 +972,7 @@
           <w:bCs w:val="0"/>
           <w:color w:val="auto"/>
         </w:rPr>
-        <w:t>→</w:t>
+        <w:t xml:space="preserve"> // Red</w:t>
       </w:r>
       <w:r>
         <w:rPr>
@@ -990,7 +990,7 @@
           <w:bCs w:val="0"/>
           <w:color w:val="auto"/>
         </w:rPr>
-        <w:t xml:space="preserve">Arduino </w:t>
+        <w:t>→</w:t>
       </w:r>
       <w:r>
         <w:rPr>
@@ -999,23 +999,17 @@
           <w:bCs w:val="0"/>
           <w:color w:val="auto"/>
         </w:rPr>
-        <w:t xml:space="preserve">digital pin 4 </w:t>
-      </w:r>
-    </w:p>
-    <w:p>
-      <w:pPr>
-        <w:pStyle w:val="Heading3"/>
-        <w:numPr>
-          <w:ilvl w:val="0"/>
-          <w:numId w:val="23"/>
-        </w:numPr>
+        <w:t xml:space="preserve"> </w:t>
+      </w:r>
+      <w:r>
         <w:rPr>
           <w:rFonts w:asciiTheme="minorHAnsi" w:eastAsiaTheme="minorHAnsi" w:hAnsiTheme="minorHAnsi" w:cstheme="minorBidi"/>
           <w:b w:val="0"/>
           <w:bCs w:val="0"/>
           <w:color w:val="auto"/>
         </w:rPr>
-      </w:pPr>
+        <w:t xml:space="preserve">Arduino </w:t>
+      </w:r>
       <w:r>
         <w:rPr>
           <w:rFonts w:asciiTheme="minorHAnsi" w:eastAsiaTheme="minorHAnsi" w:hAnsiTheme="minorHAnsi" w:cstheme="minorBidi"/>
@@ -1023,17 +1017,23 @@
           <w:bCs w:val="0"/>
           <w:color w:val="auto"/>
         </w:rPr>
-        <w:t xml:space="preserve">LED_PIR </w:t>
-      </w:r>
-      <w:r>
+        <w:t xml:space="preserve">digital pin 4 </w:t>
+      </w:r>
+    </w:p>
+    <w:p>
+      <w:pPr>
+        <w:pStyle w:val="Heading3"/>
+        <w:numPr>
+          <w:ilvl w:val="0"/>
+          <w:numId w:val="23"/>
+        </w:numPr>
         <w:rPr>
           <w:rFonts w:asciiTheme="minorHAnsi" w:eastAsiaTheme="minorHAnsi" w:hAnsiTheme="minorHAnsi" w:cstheme="minorBidi"/>
           <w:b w:val="0"/>
           <w:bCs w:val="0"/>
           <w:color w:val="auto"/>
         </w:rPr>
-        <w:t>→</w:t>
-      </w:r>
+      </w:pPr>
       <w:r>
         <w:rPr>
           <w:rFonts w:asciiTheme="minorHAnsi" w:eastAsiaTheme="minorHAnsi" w:hAnsiTheme="minorHAnsi" w:cstheme="minorBidi"/>
@@ -1041,7 +1041,7 @@
           <w:bCs w:val="0"/>
           <w:color w:val="auto"/>
         </w:rPr>
-        <w:t xml:space="preserve"> </w:t>
+        <w:t>LED_PIR</w:t>
       </w:r>
       <w:r>
         <w:rPr>
@@ -1050,7 +1050,7 @@
           <w:bCs w:val="0"/>
           <w:color w:val="auto"/>
         </w:rPr>
-        <w:t xml:space="preserve">Arduino </w:t>
+        <w:t xml:space="preserve"> // Green</w:t>
       </w:r>
       <w:r>
         <w:rPr>
@@ -1059,23 +1059,17 @@
           <w:bCs w:val="0"/>
           <w:color w:val="auto"/>
         </w:rPr>
-        <w:t>digital pin 5</w:t>
-      </w:r>
-    </w:p>
-    <w:p>
-      <w:pPr>
-        <w:pStyle w:val="Heading3"/>
-        <w:numPr>
-          <w:ilvl w:val="0"/>
-          <w:numId w:val="23"/>
-        </w:numPr>
+        <w:t xml:space="preserve"> </w:t>
+      </w:r>
+      <w:r>
         <w:rPr>
           <w:rFonts w:asciiTheme="minorHAnsi" w:eastAsiaTheme="minorHAnsi" w:hAnsiTheme="minorHAnsi" w:cstheme="minorBidi"/>
           <w:b w:val="0"/>
           <w:bCs w:val="0"/>
           <w:color w:val="auto"/>
         </w:rPr>
-      </w:pPr>
+        <w:t>→</w:t>
+      </w:r>
       <w:r>
         <w:rPr>
           <w:rFonts w:asciiTheme="minorHAnsi" w:eastAsiaTheme="minorHAnsi" w:hAnsiTheme="minorHAnsi" w:cstheme="minorBidi"/>
@@ -1083,7 +1077,7 @@
           <w:bCs w:val="0"/>
           <w:color w:val="auto"/>
         </w:rPr>
-        <w:t xml:space="preserve">LED_DIST </w:t>
+        <w:t xml:space="preserve"> </w:t>
       </w:r>
       <w:r>
         <w:rPr>
@@ -1092,7 +1086,7 @@
           <w:bCs w:val="0"/>
           <w:color w:val="auto"/>
         </w:rPr>
-        <w:t>→</w:t>
+        <w:t xml:space="preserve">Arduino </w:t>
       </w:r>
       <w:r>
         <w:rPr>
@@ -1101,17 +1095,23 @@
           <w:bCs w:val="0"/>
           <w:color w:val="auto"/>
         </w:rPr>
-        <w:t xml:space="preserve"> </w:t>
-      </w:r>
-      <w:r>
+        <w:t>digital pin 5</w:t>
+      </w:r>
+    </w:p>
+    <w:p>
+      <w:pPr>
+        <w:pStyle w:val="Heading3"/>
+        <w:numPr>
+          <w:ilvl w:val="0"/>
+          <w:numId w:val="23"/>
+        </w:numPr>
         <w:rPr>
           <w:rFonts w:asciiTheme="minorHAnsi" w:eastAsiaTheme="minorHAnsi" w:hAnsiTheme="minorHAnsi" w:cstheme="minorBidi"/>
           <w:b w:val="0"/>
           <w:bCs w:val="0"/>
           <w:color w:val="auto"/>
         </w:rPr>
-        <w:t xml:space="preserve">Arduino </w:t>
-      </w:r>
+      </w:pPr>
       <w:r>
         <w:rPr>
           <w:rFonts w:asciiTheme="minorHAnsi" w:eastAsiaTheme="minorHAnsi" w:hAnsiTheme="minorHAnsi" w:cstheme="minorBidi"/>
@@ -1119,6 +1119,42 @@
           <w:bCs w:val="0"/>
           <w:color w:val="auto"/>
         </w:rPr>
+        <w:t xml:space="preserve">LED_DIST </w:t>
+      </w:r>
+      <w:r>
+        <w:rPr>
+          <w:rFonts w:asciiTheme="minorHAnsi" w:eastAsiaTheme="minorHAnsi" w:hAnsiTheme="minorHAnsi" w:cstheme="minorBidi"/>
+          <w:b w:val="0"/>
+          <w:bCs w:val="0"/>
+          <w:color w:val="auto"/>
+        </w:rPr>
+        <w:t>→</w:t>
+      </w:r>
+      <w:r>
+        <w:rPr>
+          <w:rFonts w:asciiTheme="minorHAnsi" w:eastAsiaTheme="minorHAnsi" w:hAnsiTheme="minorHAnsi" w:cstheme="minorBidi"/>
+          <w:b w:val="0"/>
+          <w:bCs w:val="0"/>
+          <w:color w:val="auto"/>
+        </w:rPr>
+        <w:t xml:space="preserve"> </w:t>
+      </w:r>
+      <w:r>
+        <w:rPr>
+          <w:rFonts w:asciiTheme="minorHAnsi" w:eastAsiaTheme="minorHAnsi" w:hAnsiTheme="minorHAnsi" w:cstheme="minorBidi"/>
+          <w:b w:val="0"/>
+          <w:bCs w:val="0"/>
+          <w:color w:val="auto"/>
+        </w:rPr>
+        <w:t xml:space="preserve">Arduino </w:t>
+      </w:r>
+      <w:r>
+        <w:rPr>
+          <w:rFonts w:asciiTheme="minorHAnsi" w:eastAsiaTheme="minorHAnsi" w:hAnsiTheme="minorHAnsi" w:cstheme="minorBidi"/>
+          <w:b w:val="0"/>
+          <w:bCs w:val="0"/>
+          <w:color w:val="auto"/>
+        </w:rPr>
         <w:t>digital pin 6</w:t>
       </w:r>
     </w:p>
@@ -1169,7 +1205,13 @@
         <w:t>Threshold</w:t>
       </w:r>
       <w:r>
-        <w:t>: 30°C (configurable in code)</w:t>
+        <w:t xml:space="preserve">: </w:t>
+      </w:r>
+      <w:r>
+        <w:t>28</w:t>
+      </w:r>
+      <w:r>
+        <w:t>°C (configurable in code)</w:t>
       </w:r>
     </w:p>
     <w:p>
@@ -1354,7 +1396,13 @@
         <w:t>Threshold</w:t>
       </w:r>
       <w:r>
-        <w:t>: 50 cm (configurable in code)</w:t>
+        <w:t xml:space="preserve">: </w:t>
+      </w:r>
+      <w:r>
+        <w:t>2</w:t>
+      </w:r>
+      <w:r>
+        <w:t>0 cm (configurable in code)</w:t>
       </w:r>
     </w:p>
     <w:p>
@@ -1398,18 +1446,6 @@
       </w:pPr>
       <w:r>
         <w:t>LED glows BLUE when object is within threshold</w:t>
-      </w:r>
-    </w:p>
-    <w:p>
-      <w:pPr>
-        <w:pStyle w:val="Compact"/>
-        <w:numPr>
-          <w:ilvl w:val="1"/>
-          <w:numId w:val="10"/>
-        </w:numPr>
-      </w:pPr>
-      <w:r>
-        <w:t>Acceptable deviation: 5-12 cm as per requirements</w:t>
       </w:r>
     </w:p>
     <w:p>

</xml_diff>

<commit_message>
Task 1 report updated
</commit_message>
<xml_diff>
--- a/Group14_Assignment_Report.docx
+++ b/Group14_Assignment_Report.docx
@@ -1464,137 +1464,17 @@
       <w:pPr>
         <w:pStyle w:val="Heading3"/>
       </w:pPr>
-      <w:bookmarkStart w:id="16" w:name="code-implementation"/>
+      <w:bookmarkStart w:id="16" w:name="wokwi-simulation-link"/>
       <w:bookmarkEnd w:id="12"/>
       <w:bookmarkEnd w:id="15"/>
       <w:r>
-        <w:t>1.5 Code Implementation</w:t>
-      </w:r>
-    </w:p>
-    <w:p>
-      <w:pPr>
-        <w:pStyle w:val="FirstParagraph"/>
-      </w:pPr>
-      <w:r>
-        <w:t>The Arduino sketch (</w:t>
-      </w:r>
-      <w:r>
-        <w:rPr>
-          <w:rStyle w:val="VerbatimChar"/>
-        </w:rPr>
-        <w:t>sketch.ino</w:t>
-      </w:r>
-      <w:r>
-        <w:t>) implements the following key features:</w:t>
-      </w:r>
-    </w:p>
-    <w:p>
-      <w:pPr>
-        <w:pStyle w:val="Compact"/>
-        <w:numPr>
-          <w:ilvl w:val="0"/>
-          <w:numId w:val="11"/>
-        </w:numPr>
-      </w:pPr>
-      <w:r>
-        <w:rPr>
-          <w:b/>
-          <w:bCs/>
-        </w:rPr>
-        <w:t>Modular Design</w:t>
-      </w:r>
-      <w:r>
-        <w:t>: Separate functions for each sensor</w:t>
-      </w:r>
-    </w:p>
-    <w:p>
-      <w:pPr>
-        <w:pStyle w:val="Compact"/>
-        <w:numPr>
-          <w:ilvl w:val="0"/>
-          <w:numId w:val="11"/>
-        </w:numPr>
-      </w:pPr>
-      <w:r>
-        <w:rPr>
-          <w:b/>
-          <w:bCs/>
-        </w:rPr>
-        <w:t>Real-time Monitoring</w:t>
-      </w:r>
-      <w:r>
-        <w:t>: Continuous sensor readings with 1-second update interval</w:t>
-      </w:r>
-    </w:p>
-    <w:p>
-      <w:pPr>
-        <w:pStyle w:val="Compact"/>
-        <w:numPr>
-          <w:ilvl w:val="0"/>
-          <w:numId w:val="11"/>
-        </w:numPr>
-      </w:pPr>
-      <w:r>
-        <w:rPr>
-          <w:b/>
-          <w:bCs/>
-        </w:rPr>
-        <w:t>Dual Display</w:t>
-      </w:r>
-      <w:r>
-        <w:t>: Output to both Serial Monitor and LCD</w:t>
-      </w:r>
-    </w:p>
-    <w:p>
-      <w:pPr>
-        <w:pStyle w:val="Compact"/>
-        <w:numPr>
-          <w:ilvl w:val="0"/>
-          <w:numId w:val="11"/>
-        </w:numPr>
-      </w:pPr>
-      <w:r>
-        <w:rPr>
-          <w:b/>
-          <w:bCs/>
-        </w:rPr>
-        <w:t>Threshold-based Control</w:t>
-      </w:r>
-      <w:r>
-        <w:t>: Intelligent LED control based on sensor readings</w:t>
-      </w:r>
-    </w:p>
-    <w:p>
-      <w:pPr>
-        <w:pStyle w:val="Compact"/>
-        <w:numPr>
-          <w:ilvl w:val="0"/>
-          <w:numId w:val="11"/>
-        </w:numPr>
-      </w:pPr>
-      <w:r>
-        <w:rPr>
-          <w:b/>
-          <w:bCs/>
-        </w:rPr>
-        <w:t>User-friendly Interface</w:t>
-      </w:r>
-      <w:r>
-        <w:t>: Clear display formatting on LCD</w:t>
-      </w:r>
-    </w:p>
-    <w:p>
-      <w:pPr>
-        <w:pStyle w:val="Heading3"/>
-      </w:pPr>
-      <w:bookmarkStart w:id="17" w:name="wokwi-simulation-link"/>
-      <w:bookmarkEnd w:id="16"/>
-      <w:r>
-        <w:lastRenderedPageBreak/>
         <w:t xml:space="preserve">1.6 </w:t>
       </w:r>
       <w:r>
-        <w:t>Artifacts</w:t>
+        <w:t>Source code and a</w:t>
+      </w:r>
+      <w:r>
+        <w:t>rtifacts</w:t>
       </w:r>
     </w:p>
     <w:p>
@@ -1660,77 +1540,8 @@
         </w:rPr>
       </w:pPr>
     </w:p>
-    <w:p>
-      <w:pPr>
-        <w:pStyle w:val="FirstParagraph"/>
-      </w:pPr>
-      <w:r>
-        <w:rPr>
-          <w:b/>
-          <w:bCs/>
-        </w:rPr>
-        <w:t>Instructions to Run:</w:t>
-      </w:r>
-      <w:r>
-        <w:t xml:space="preserve"> </w:t>
-      </w:r>
-    </w:p>
-    <w:p>
-      <w:pPr>
-        <w:pStyle w:val="FirstParagraph"/>
-      </w:pPr>
-      <w:r>
-        <w:t xml:space="preserve">1. Visit the Wokwi link above </w:t>
-      </w:r>
-    </w:p>
-    <w:p>
-      <w:pPr>
-        <w:pStyle w:val="FirstParagraph"/>
-      </w:pPr>
-      <w:r>
-        <w:t xml:space="preserve">2. Click “Start Simulation” </w:t>
-      </w:r>
-    </w:p>
-    <w:p>
-      <w:pPr>
-        <w:pStyle w:val="FirstParagraph"/>
-      </w:pPr>
-      <w:r>
-        <w:t xml:space="preserve">3. Interact with sensors: </w:t>
-      </w:r>
-    </w:p>
-    <w:p>
-      <w:pPr>
-        <w:pStyle w:val="FirstParagraph"/>
-      </w:pPr>
-      <w:r>
-        <w:t xml:space="preserve">- Click DHT22 to adjust temperature via slider </w:t>
-      </w:r>
-    </w:p>
-    <w:p>
-      <w:pPr>
-        <w:pStyle w:val="FirstParagraph"/>
-      </w:pPr>
-      <w:r>
-        <w:t xml:space="preserve">- Click PIR sensor and toggle “Simulate motion” </w:t>
-      </w:r>
-    </w:p>
-    <w:p>
-      <w:pPr>
-        <w:pStyle w:val="FirstParagraph"/>
-      </w:pPr>
-      <w:r>
-        <w:t xml:space="preserve">- Click HC-SR04 to adjust distance readings </w:t>
-      </w:r>
-    </w:p>
-    <w:p>
-      <w:pPr>
-        <w:pStyle w:val="FirstParagraph"/>
-      </w:pPr>
-      <w:r>
-        <w:t>4. Observe LED indicators and LCD/Serial Monitor output</w:t>
-      </w:r>
-    </w:p>
+    <w:p/>
+    <w:p/>
     <w:p>
       <w:r>
         <w:pict w14:anchorId="41D9C934">
@@ -1742,10 +1553,11 @@
       <w:pPr>
         <w:pStyle w:val="Heading2"/>
       </w:pPr>
-      <w:bookmarkStart w:id="18" w:name="Xef5133ff65ac4e38bb45d7480c74fb39c4bc2d1"/>
+      <w:bookmarkStart w:id="17" w:name="Xef5133ff65ac4e38bb45d7480c74fb39c4bc2d1"/>
       <w:bookmarkEnd w:id="5"/>
-      <w:bookmarkEnd w:id="17"/>
-      <w:r>
+      <w:bookmarkEnd w:id="16"/>
+      <w:r>
+        <w:lastRenderedPageBreak/>
         <w:t>Task 2: Machine Learning Temperature Prediction</w:t>
       </w:r>
     </w:p>
@@ -1753,7 +1565,7 @@
       <w:pPr>
         <w:pStyle w:val="Heading3"/>
       </w:pPr>
-      <w:bookmarkStart w:id="19" w:name="objective"/>
+      <w:bookmarkStart w:id="18" w:name="objective"/>
       <w:r>
         <w:t>2.1 Objective</w:t>
       </w:r>
@@ -1770,8 +1582,8 @@
       <w:pPr>
         <w:pStyle w:val="Heading3"/>
       </w:pPr>
-      <w:bookmarkStart w:id="20" w:name="dataset-information"/>
-      <w:bookmarkEnd w:id="19"/>
+      <w:bookmarkStart w:id="19" w:name="dataset-information"/>
+      <w:bookmarkEnd w:id="18"/>
       <w:r>
         <w:t>2.2 Dataset Information</w:t>
       </w:r>
@@ -1865,8 +1677,8 @@
       <w:pPr>
         <w:pStyle w:val="Heading3"/>
       </w:pPr>
-      <w:bookmarkStart w:id="21" w:name="methodology"/>
-      <w:bookmarkEnd w:id="20"/>
+      <w:bookmarkStart w:id="20" w:name="methodology"/>
+      <w:bookmarkEnd w:id="19"/>
       <w:r>
         <w:t>2.3 Methodology</w:t>
       </w:r>
@@ -1875,7 +1687,7 @@
       <w:pPr>
         <w:pStyle w:val="Heading4"/>
       </w:pPr>
-      <w:bookmarkStart w:id="22" w:name="data-preprocessing"/>
+      <w:bookmarkStart w:id="21" w:name="data-preprocessing"/>
       <w:r>
         <w:t>2.3.1 Data Preprocessing</w:t>
       </w:r>
@@ -1977,11 +1789,48 @@
       <w:pPr>
         <w:pStyle w:val="Heading4"/>
       </w:pPr>
-      <w:bookmarkStart w:id="23" w:name="feature-engineering"/>
+      <w:bookmarkStart w:id="22" w:name="feature-engineering"/>
+      <w:bookmarkEnd w:id="21"/>
+      <w:r>
+        <w:t>2.3.2 Feature Engineering</w:t>
+      </w:r>
+    </w:p>
+    <w:p>
+      <w:pPr>
+        <w:pStyle w:val="FirstParagraph"/>
+      </w:pPr>
+      <w:r>
+        <w:t xml:space="preserve">Created additional features to improve prediction accuracy: - </w:t>
+      </w:r>
+      <w:r>
+        <w:rPr>
+          <w:b/>
+          <w:bCs/>
+        </w:rPr>
+        <w:t>Lagged Features</w:t>
+      </w:r>
+      <w:r>
+        <w:t xml:space="preserve">: - Previous day’s temperature - Temperature from 7 days ago - Previous day’s humidity - </w:t>
+      </w:r>
+      <w:r>
+        <w:rPr>
+          <w:b/>
+          <w:bCs/>
+        </w:rPr>
+        <w:t>Rolling Statistics</w:t>
+      </w:r>
+      <w:r>
+        <w:t>: - 7-day moving average of temperature - 7-day standard deviation of temperature - 7-day moving average of humidity</w:t>
+      </w:r>
+    </w:p>
+    <w:p>
+      <w:pPr>
+        <w:pStyle w:val="Heading4"/>
+      </w:pPr>
+      <w:bookmarkStart w:id="23" w:name="model-selection"/>
       <w:bookmarkEnd w:id="22"/>
       <w:r>
-        <w:lastRenderedPageBreak/>
-        <w:t>2.3.2 Feature Engineering</w:t>
+        <w:t>2.3.3 Model Selection</w:t>
       </w:r>
     </w:p>
     <w:p>
@@ -1989,107 +1838,69 @@
         <w:pStyle w:val="FirstParagraph"/>
       </w:pPr>
       <w:r>
-        <w:t xml:space="preserve">Created additional features to improve prediction accuracy: - </w:t>
-      </w:r>
-      <w:r>
-        <w:rPr>
-          <w:b/>
-          <w:bCs/>
-        </w:rPr>
-        <w:t>Lagged Features</w:t>
-      </w:r>
-      <w:r>
-        <w:t xml:space="preserve">: - Previous day’s temperature - Temperature from 7 days ago - Previous day’s humidity - </w:t>
-      </w:r>
-      <w:r>
-        <w:rPr>
-          <w:b/>
-          <w:bCs/>
-        </w:rPr>
-        <w:t>Rolling Statistics</w:t>
-      </w:r>
-      <w:r>
-        <w:t>: - 7-day moving average of temperature - 7-day standard deviation of temperature - 7-day moving average of humidity</w:t>
+        <w:t xml:space="preserve">Implemented and compared three regression models: </w:t>
+      </w:r>
+    </w:p>
+    <w:p>
+      <w:pPr>
+        <w:pStyle w:val="FirstParagraph"/>
+      </w:pPr>
+      <w:r>
+        <w:t xml:space="preserve">1. </w:t>
+      </w:r>
+      <w:r>
+        <w:rPr>
+          <w:b/>
+          <w:bCs/>
+        </w:rPr>
+        <w:t>Linear Regression</w:t>
+      </w:r>
+      <w:r>
+        <w:t xml:space="preserve">: Baseline linear model </w:t>
+      </w:r>
+    </w:p>
+    <w:p>
+      <w:pPr>
+        <w:pStyle w:val="FirstParagraph"/>
+      </w:pPr>
+      <w:r>
+        <w:t xml:space="preserve">2. </w:t>
+      </w:r>
+      <w:r>
+        <w:rPr>
+          <w:b/>
+          <w:bCs/>
+        </w:rPr>
+        <w:t>Random Forest Regressor</w:t>
+      </w:r>
+      <w:r>
+        <w:t xml:space="preserve">: Ensemble tree-based model </w:t>
+      </w:r>
+    </w:p>
+    <w:p>
+      <w:pPr>
+        <w:pStyle w:val="FirstParagraph"/>
+      </w:pPr>
+      <w:r>
+        <w:t xml:space="preserve">3. </w:t>
+      </w:r>
+      <w:r>
+        <w:rPr>
+          <w:b/>
+          <w:bCs/>
+        </w:rPr>
+        <w:t>Gradient Boosting Regressor</w:t>
+      </w:r>
+      <w:r>
+        <w:t>: Advanced boosting algorithm</w:t>
       </w:r>
     </w:p>
     <w:p>
       <w:pPr>
         <w:pStyle w:val="Heading4"/>
       </w:pPr>
-      <w:bookmarkStart w:id="24" w:name="model-selection"/>
+      <w:bookmarkStart w:id="24" w:name="data-split"/>
       <w:bookmarkEnd w:id="23"/>
-      <w:r>
-        <w:t>2.3.3 Model Selection</w:t>
-      </w:r>
-    </w:p>
-    <w:p>
-      <w:pPr>
-        <w:pStyle w:val="FirstParagraph"/>
-      </w:pPr>
-      <w:r>
-        <w:t xml:space="preserve">Implemented and compared three regression models: </w:t>
-      </w:r>
-    </w:p>
-    <w:p>
-      <w:pPr>
-        <w:pStyle w:val="FirstParagraph"/>
-      </w:pPr>
-      <w:r>
-        <w:t xml:space="preserve">1. </w:t>
-      </w:r>
-      <w:r>
-        <w:rPr>
-          <w:b/>
-          <w:bCs/>
-        </w:rPr>
-        <w:t>Linear Regression</w:t>
-      </w:r>
-      <w:r>
-        <w:t xml:space="preserve">: Baseline linear model </w:t>
-      </w:r>
-    </w:p>
-    <w:p>
-      <w:pPr>
-        <w:pStyle w:val="FirstParagraph"/>
-      </w:pPr>
-      <w:r>
-        <w:t xml:space="preserve">2. </w:t>
-      </w:r>
-      <w:r>
-        <w:rPr>
-          <w:b/>
-          <w:bCs/>
-        </w:rPr>
-        <w:t>Random Forest Regressor</w:t>
-      </w:r>
-      <w:r>
-        <w:t xml:space="preserve">: Ensemble tree-based model </w:t>
-      </w:r>
-    </w:p>
-    <w:p>
-      <w:pPr>
-        <w:pStyle w:val="FirstParagraph"/>
-      </w:pPr>
-      <w:r>
-        <w:t xml:space="preserve">3. </w:t>
-      </w:r>
-      <w:r>
-        <w:rPr>
-          <w:b/>
-          <w:bCs/>
-        </w:rPr>
-        <w:t>Gradient Boosting Regressor</w:t>
-      </w:r>
-      <w:r>
-        <w:t>: Advanced boosting algorithm</w:t>
-      </w:r>
-    </w:p>
-    <w:p>
-      <w:pPr>
-        <w:pStyle w:val="Heading4"/>
-      </w:pPr>
-      <w:bookmarkStart w:id="25" w:name="data-split"/>
-      <w:bookmarkEnd w:id="24"/>
       <w:r>
         <w:t>2.3.4 Data Split</w:t>
       </w:r>
@@ -2155,10 +1966,30 @@
       <w:pPr>
         <w:pStyle w:val="Heading4"/>
       </w:pPr>
-      <w:bookmarkStart w:id="26" w:name="feature-scaling"/>
+      <w:bookmarkStart w:id="25" w:name="feature-scaling"/>
+      <w:bookmarkEnd w:id="24"/>
+      <w:r>
+        <w:lastRenderedPageBreak/>
+        <w:t>2.3.5 Feature Scaling</w:t>
+      </w:r>
+    </w:p>
+    <w:p>
+      <w:pPr>
+        <w:pStyle w:val="FirstParagraph"/>
+      </w:pPr>
+      <w:r>
+        <w:t>Applied StandardScaler to normalize features for optimal model performance.</w:t>
+      </w:r>
+    </w:p>
+    <w:p>
+      <w:pPr>
+        <w:pStyle w:val="Heading3"/>
+      </w:pPr>
+      <w:bookmarkStart w:id="26" w:name="model-evaluation-metrics"/>
+      <w:bookmarkEnd w:id="20"/>
       <w:bookmarkEnd w:id="25"/>
       <w:r>
-        <w:t>2.3.5 Feature Scaling</w:t>
+        <w:t>2.4 Model Evaluation Metrics</w:t>
       </w:r>
     </w:p>
     <w:p>
@@ -2166,25 +1997,6 @@
         <w:pStyle w:val="FirstParagraph"/>
       </w:pPr>
       <w:r>
-        <w:t>Applied StandardScaler to normalize features for optimal model performance.</w:t>
-      </w:r>
-    </w:p>
-    <w:p>
-      <w:pPr>
-        <w:pStyle w:val="Heading3"/>
-      </w:pPr>
-      <w:bookmarkStart w:id="27" w:name="model-evaluation-metrics"/>
-      <w:bookmarkEnd w:id="21"/>
-      <w:bookmarkEnd w:id="26"/>
-      <w:r>
-        <w:t>2.4 Model Evaluation Metrics</w:t>
-      </w:r>
-    </w:p>
-    <w:p>
-      <w:pPr>
-        <w:pStyle w:val="FirstParagraph"/>
-      </w:pPr>
-      <w:r>
         <w:t>The following metrics were calculated on the test set:</w:t>
       </w:r>
     </w:p>
@@ -2192,7 +2004,7 @@
       <w:pPr>
         <w:pStyle w:val="Heading4"/>
       </w:pPr>
-      <w:bookmarkStart w:id="28" w:name="model-performance-summary"/>
+      <w:bookmarkStart w:id="27" w:name="model-performance-summary"/>
       <w:r>
         <w:t>Model Performance Summary</w:t>
       </w:r>
@@ -2479,112 +2291,111 @@
       <w:pPr>
         <w:pStyle w:val="Heading3"/>
       </w:pPr>
-      <w:bookmarkStart w:id="29" w:name="best-model-selection"/>
+      <w:bookmarkStart w:id="28" w:name="best-model-selection"/>
+      <w:bookmarkEnd w:id="26"/>
       <w:bookmarkEnd w:id="27"/>
+      <w:r>
+        <w:t>2.5 Best Model Selection</w:t>
+      </w:r>
+    </w:p>
+    <w:p>
+      <w:pPr>
+        <w:pStyle w:val="FirstParagraph"/>
+      </w:pPr>
+      <w:r>
+        <w:t xml:space="preserve">Based on the R² score and error metrics, the </w:t>
+      </w:r>
+      <w:r>
+        <w:rPr>
+          <w:b/>
+          <w:bCs/>
+        </w:rPr>
+        <w:t>Random Forest</w:t>
+      </w:r>
+      <w:r>
+        <w:t xml:space="preserve"> </w:t>
+      </w:r>
+      <w:r>
+        <w:t xml:space="preserve">performed best with: </w:t>
+      </w:r>
+    </w:p>
+    <w:p>
+      <w:pPr>
+        <w:pStyle w:val="FirstParagraph"/>
+      </w:pPr>
+      <w:r>
+        <w:t xml:space="preserve">- </w:t>
+      </w:r>
+      <w:r>
+        <w:rPr>
+          <w:b/>
+          <w:bCs/>
+        </w:rPr>
+        <w:t>MAE</w:t>
+      </w:r>
+      <w:r>
+        <w:t xml:space="preserve">: </w:t>
+      </w:r>
+      <w:r>
+        <w:t xml:space="preserve">0.3855°C </w:t>
+      </w:r>
+    </w:p>
+    <w:p>
+      <w:pPr>
+        <w:pStyle w:val="FirstParagraph"/>
+      </w:pPr>
+      <w:r>
+        <w:t xml:space="preserve">- </w:t>
+      </w:r>
+      <w:r>
+        <w:rPr>
+          <w:b/>
+          <w:bCs/>
+        </w:rPr>
+        <w:t>MSE</w:t>
+      </w:r>
+      <w:r>
+        <w:t xml:space="preserve">: </w:t>
+      </w:r>
+      <w:r>
+        <w:t xml:space="preserve">0.2500 </w:t>
+      </w:r>
+    </w:p>
+    <w:p>
+      <w:pPr>
+        <w:pStyle w:val="FirstParagraph"/>
+      </w:pPr>
+      <w:r>
+        <w:t xml:space="preserve">- </w:t>
+      </w:r>
+      <w:r>
+        <w:rPr>
+          <w:b/>
+          <w:bCs/>
+        </w:rPr>
+        <w:t>R² Score</w:t>
+      </w:r>
+      <w:r>
+        <w:t xml:space="preserve">: </w:t>
+      </w:r>
+      <w:r>
+        <w:t>0.9899</w:t>
+      </w:r>
+    </w:p>
+    <w:p>
+      <w:pPr>
+        <w:pStyle w:val="BodyText"/>
+      </w:pPr>
+      <w:r>
+        <w:t>This model provides accurate temperature predictions and can serve as a reliable backup system when sensors fail.</w:t>
+      </w:r>
+    </w:p>
+    <w:p>
+      <w:pPr>
+        <w:pStyle w:val="Heading3"/>
+      </w:pPr>
+      <w:bookmarkStart w:id="29" w:name="implementation-details"/>
       <w:bookmarkEnd w:id="28"/>
-      <w:r>
-        <w:t>2.5 Best Model Selection</w:t>
-      </w:r>
-    </w:p>
-    <w:p>
-      <w:pPr>
-        <w:pStyle w:val="FirstParagraph"/>
-      </w:pPr>
-      <w:r>
-        <w:t xml:space="preserve">Based on the R² score and error metrics, the </w:t>
-      </w:r>
-      <w:r>
-        <w:rPr>
-          <w:b/>
-          <w:bCs/>
-        </w:rPr>
-        <w:t>Random Forest</w:t>
-      </w:r>
-      <w:r>
-        <w:t xml:space="preserve"> </w:t>
-      </w:r>
-      <w:r>
-        <w:t xml:space="preserve">performed best with: </w:t>
-      </w:r>
-    </w:p>
-    <w:p>
-      <w:pPr>
-        <w:pStyle w:val="FirstParagraph"/>
-      </w:pPr>
-      <w:r>
-        <w:t xml:space="preserve">- </w:t>
-      </w:r>
-      <w:r>
-        <w:rPr>
-          <w:b/>
-          <w:bCs/>
-        </w:rPr>
-        <w:t>MAE</w:t>
-      </w:r>
-      <w:r>
-        <w:t xml:space="preserve">: </w:t>
-      </w:r>
-      <w:r>
-        <w:t xml:space="preserve">0.3855°C </w:t>
-      </w:r>
-    </w:p>
-    <w:p>
-      <w:pPr>
-        <w:pStyle w:val="FirstParagraph"/>
-      </w:pPr>
-      <w:r>
-        <w:t xml:space="preserve">- </w:t>
-      </w:r>
-      <w:r>
-        <w:rPr>
-          <w:b/>
-          <w:bCs/>
-        </w:rPr>
-        <w:t>MSE</w:t>
-      </w:r>
-      <w:r>
-        <w:t xml:space="preserve">: </w:t>
-      </w:r>
-      <w:r>
-        <w:t xml:space="preserve">0.2500 </w:t>
-      </w:r>
-    </w:p>
-    <w:p>
-      <w:pPr>
-        <w:pStyle w:val="FirstParagraph"/>
-      </w:pPr>
-      <w:r>
-        <w:t xml:space="preserve">- </w:t>
-      </w:r>
-      <w:r>
-        <w:rPr>
-          <w:b/>
-          <w:bCs/>
-        </w:rPr>
-        <w:t>R² Score</w:t>
-      </w:r>
-      <w:r>
-        <w:t xml:space="preserve">: </w:t>
-      </w:r>
-      <w:r>
-        <w:t>0.9899</w:t>
-      </w:r>
-    </w:p>
-    <w:p>
-      <w:pPr>
-        <w:pStyle w:val="BodyText"/>
-      </w:pPr>
-      <w:r>
-        <w:lastRenderedPageBreak/>
-        <w:t>This model provides accurate temperature predictions and can serve as a reliable backup system when sensors fail.</w:t>
-      </w:r>
-    </w:p>
-    <w:p>
-      <w:pPr>
-        <w:pStyle w:val="Heading3"/>
-      </w:pPr>
-      <w:bookmarkStart w:id="30" w:name="implementation-details"/>
-      <w:bookmarkEnd w:id="29"/>
       <w:r>
         <w:t>2.6 Implementation Details</w:t>
       </w:r>
@@ -2660,10 +2471,11 @@
       <w:pPr>
         <w:pStyle w:val="Heading2"/>
       </w:pPr>
-      <w:bookmarkStart w:id="31" w:name="results-and-discussion"/>
-      <w:bookmarkEnd w:id="18"/>
-      <w:bookmarkEnd w:id="30"/>
-      <w:r>
+      <w:bookmarkStart w:id="30" w:name="results-and-discussion"/>
+      <w:bookmarkEnd w:id="17"/>
+      <w:bookmarkEnd w:id="29"/>
+      <w:r>
+        <w:lastRenderedPageBreak/>
         <w:t>Results and Discussion</w:t>
       </w:r>
     </w:p>
@@ -2671,7 +2483,7 @@
       <w:pPr>
         <w:pStyle w:val="Heading3"/>
       </w:pPr>
-      <w:bookmarkStart w:id="32" w:name="task-1-results"/>
+      <w:bookmarkStart w:id="31" w:name="task-1-results"/>
       <w:r>
         <w:t>3.1 Task 1 Results</w:t>
       </w:r>
@@ -2778,10 +2590,110 @@
       <w:pPr>
         <w:pStyle w:val="Heading3"/>
       </w:pPr>
-      <w:bookmarkStart w:id="33" w:name="task-2-results"/>
+      <w:bookmarkStart w:id="32" w:name="task-2-results"/>
+      <w:bookmarkEnd w:id="31"/>
+      <w:r>
+        <w:t>3.2 Task 2 Results</w:t>
+      </w:r>
+    </w:p>
+    <w:p>
+      <w:pPr>
+        <w:pStyle w:val="FirstParagraph"/>
+      </w:pPr>
+      <w:r>
+        <w:t>The machine learning model successfully: - ✓</w:t>
+      </w:r>
+    </w:p>
+    <w:p>
+      <w:pPr>
+        <w:pStyle w:val="FirstParagraph"/>
+      </w:pPr>
+      <w:r>
+        <w:t>Processes 5 years of historical data - ✓</w:t>
+      </w:r>
+    </w:p>
+    <w:p>
+      <w:pPr>
+        <w:pStyle w:val="FirstParagraph"/>
+      </w:pPr>
+      <w:r>
+        <w:t>Implements proper 80:20 train-test split - ✓</w:t>
+      </w:r>
+    </w:p>
+    <w:p>
+      <w:pPr>
+        <w:pStyle w:val="FirstParagraph"/>
+      </w:pPr>
+      <w:r>
+        <w:t xml:space="preserve">Achieves good prediction accuracy - ✓ </w:t>
+      </w:r>
+    </w:p>
+    <w:p>
+      <w:pPr>
+        <w:pStyle w:val="FirstParagraph"/>
+      </w:pPr>
+      <w:r>
+        <w:t>Provides comprehensive evaluation metrics</w:t>
+      </w:r>
+      <w:r>
+        <w:t xml:space="preserve"> - ✓</w:t>
+      </w:r>
+    </w:p>
+    <w:p>
+      <w:pPr>
+        <w:pStyle w:val="BodyText"/>
+      </w:pPr>
+      <w:r>
+        <w:rPr>
+          <w:b/>
+          <w:bCs/>
+        </w:rPr>
+        <w:t>Key Achievements:</w:t>
+      </w:r>
+      <w:r>
+        <w:t xml:space="preserve"> </w:t>
+      </w:r>
+    </w:p>
+    <w:p>
+      <w:pPr>
+        <w:pStyle w:val="BodyText"/>
+      </w:pPr>
+      <w:r>
+        <w:t xml:space="preserve">1. Effective feature engineering with lagged and rolling features </w:t>
+      </w:r>
+    </w:p>
+    <w:p>
+      <w:pPr>
+        <w:pStyle w:val="BodyText"/>
+      </w:pPr>
+      <w:r>
+        <w:t xml:space="preserve">2. Comparison of multiple regression algorithms </w:t>
+      </w:r>
+    </w:p>
+    <w:p>
+      <w:pPr>
+        <w:pStyle w:val="BodyText"/>
+      </w:pPr>
+      <w:r>
+        <w:t xml:space="preserve">3. Proper model validation methodology </w:t>
+      </w:r>
+    </w:p>
+    <w:p>
+      <w:pPr>
+        <w:pStyle w:val="BodyText"/>
+      </w:pPr>
+      <w:r>
+        <w:t>4. Well-documented and commented code</w:t>
+      </w:r>
+    </w:p>
+    <w:p>
+      <w:pPr>
+        <w:pStyle w:val="Heading3"/>
+      </w:pPr>
+      <w:bookmarkStart w:id="33" w:name="practical-applications"/>
       <w:bookmarkEnd w:id="32"/>
       <w:r>
-        <w:t>3.2 Task 2 Results</w:t>
+        <w:t>3.3 Practical Applications</w:t>
       </w:r>
     </w:p>
     <w:p>
@@ -2789,7 +2701,7 @@
         <w:pStyle w:val="FirstParagraph"/>
       </w:pPr>
       <w:r>
-        <w:t>The machine learning model successfully: - ✓</w:t>
+        <w:t xml:space="preserve">This integrated system enables: </w:t>
       </w:r>
     </w:p>
     <w:p>
@@ -2797,7 +2709,17 @@
         <w:pStyle w:val="FirstParagraph"/>
       </w:pPr>
       <w:r>
-        <w:t>Processes 5 years of historical data - ✓</w:t>
+        <w:t xml:space="preserve">1. </w:t>
+      </w:r>
+      <w:r>
+        <w:rPr>
+          <w:b/>
+          <w:bCs/>
+        </w:rPr>
+        <w:t>Continuous Monitoring</w:t>
+      </w:r>
+      <w:r>
+        <w:t xml:space="preserve">: Real-time environmental tracking </w:t>
       </w:r>
     </w:p>
     <w:p>
@@ -2805,117 +2727,7 @@
         <w:pStyle w:val="FirstParagraph"/>
       </w:pPr>
       <w:r>
-        <w:t>Implements proper 80:20 train-test split - ✓</w:t>
-      </w:r>
-    </w:p>
-    <w:p>
-      <w:pPr>
-        <w:pStyle w:val="FirstParagraph"/>
-      </w:pPr>
-      <w:r>
         <w:lastRenderedPageBreak/>
-        <w:t xml:space="preserve">Achieves good prediction accuracy - ✓ </w:t>
-      </w:r>
-    </w:p>
-    <w:p>
-      <w:pPr>
-        <w:pStyle w:val="FirstParagraph"/>
-      </w:pPr>
-      <w:r>
-        <w:t>Provides comprehensive evaluation metrics</w:t>
-      </w:r>
-      <w:r>
-        <w:t xml:space="preserve"> - ✓</w:t>
-      </w:r>
-    </w:p>
-    <w:p>
-      <w:pPr>
-        <w:pStyle w:val="BodyText"/>
-      </w:pPr>
-      <w:r>
-        <w:rPr>
-          <w:b/>
-          <w:bCs/>
-        </w:rPr>
-        <w:t>Key Achievements:</w:t>
-      </w:r>
-      <w:r>
-        <w:t xml:space="preserve"> </w:t>
-      </w:r>
-    </w:p>
-    <w:p>
-      <w:pPr>
-        <w:pStyle w:val="BodyText"/>
-      </w:pPr>
-      <w:r>
-        <w:t xml:space="preserve">1. Effective feature engineering with lagged and rolling features </w:t>
-      </w:r>
-    </w:p>
-    <w:p>
-      <w:pPr>
-        <w:pStyle w:val="BodyText"/>
-      </w:pPr>
-      <w:r>
-        <w:t xml:space="preserve">2. Comparison of multiple regression algorithms </w:t>
-      </w:r>
-    </w:p>
-    <w:p>
-      <w:pPr>
-        <w:pStyle w:val="BodyText"/>
-      </w:pPr>
-      <w:r>
-        <w:t xml:space="preserve">3. Proper model validation methodology </w:t>
-      </w:r>
-    </w:p>
-    <w:p>
-      <w:pPr>
-        <w:pStyle w:val="BodyText"/>
-      </w:pPr>
-      <w:r>
-        <w:t>4. Well-documented and commented code</w:t>
-      </w:r>
-    </w:p>
-    <w:p>
-      <w:pPr>
-        <w:pStyle w:val="Heading3"/>
-      </w:pPr>
-      <w:bookmarkStart w:id="34" w:name="practical-applications"/>
-      <w:bookmarkEnd w:id="33"/>
-      <w:r>
-        <w:t>3.3 Practical Applications</w:t>
-      </w:r>
-    </w:p>
-    <w:p>
-      <w:pPr>
-        <w:pStyle w:val="FirstParagraph"/>
-      </w:pPr>
-      <w:r>
-        <w:t xml:space="preserve">This integrated system enables: </w:t>
-      </w:r>
-    </w:p>
-    <w:p>
-      <w:pPr>
-        <w:pStyle w:val="FirstParagraph"/>
-      </w:pPr>
-      <w:r>
-        <w:t xml:space="preserve">1. </w:t>
-      </w:r>
-      <w:r>
-        <w:rPr>
-          <w:b/>
-          <w:bCs/>
-        </w:rPr>
-        <w:t>Continuous Monitoring</w:t>
-      </w:r>
-      <w:r>
-        <w:t xml:space="preserve">: Real-time environmental tracking </w:t>
-      </w:r>
-    </w:p>
-    <w:p>
-      <w:pPr>
-        <w:pStyle w:val="FirstParagraph"/>
-      </w:pPr>
-      <w:r>
         <w:t xml:space="preserve">2. </w:t>
       </w:r>
       <w:r>
@@ -2994,9 +2806,9 @@
       <w:pPr>
         <w:pStyle w:val="Heading2"/>
       </w:pPr>
-      <w:bookmarkStart w:id="35" w:name="conclusion"/>
-      <w:bookmarkEnd w:id="31"/>
-      <w:bookmarkEnd w:id="34"/>
+      <w:bookmarkStart w:id="34" w:name="conclusion"/>
+      <w:bookmarkEnd w:id="30"/>
+      <w:bookmarkEnd w:id="33"/>
       <w:r>
         <w:t>Conclusion</w:t>
       </w:r>
@@ -3100,7 +2912,6 @@
         <w:pStyle w:val="BodyText"/>
       </w:pPr>
       <w:r>
-        <w:lastRenderedPageBreak/>
         <w:t xml:space="preserve">3. Mobile app for remote monitoring </w:t>
       </w:r>
     </w:p>
@@ -3131,8 +2942,8 @@
       <w:pPr>
         <w:pStyle w:val="Heading2"/>
       </w:pPr>
-      <w:bookmarkStart w:id="36" w:name="references"/>
-      <w:bookmarkEnd w:id="35"/>
+      <w:bookmarkStart w:id="35" w:name="references"/>
+      <w:bookmarkEnd w:id="34"/>
       <w:r>
         <w:t>References</w:t>
       </w:r>
@@ -3209,7 +3020,7 @@
         <w:t>PIR Motion Sensor Technical Reference</w:t>
       </w:r>
       <w:bookmarkEnd w:id="0"/>
-      <w:bookmarkEnd w:id="36"/>
+      <w:bookmarkEnd w:id="35"/>
     </w:p>
     <w:sectPr>
       <w:pgSz w:w="12240" w:h="15840"/>

</xml_diff>

<commit_message>
Zip file added for Wokwi
</commit_message>
<xml_diff>
--- a/Group14_Assignment_Report.docx
+++ b/Group14_Assignment_Report.docx
@@ -49,6 +49,14 @@
       </w:r>
       <w:r>
         <w:t xml:space="preserve"> </w:t>
+      </w:r>
+    </w:p>
+    <w:p>
+      <w:pPr>
+        <w:pStyle w:val="BodyText"/>
+      </w:pPr>
+      <w:r>
+        <w:t>All members of the group equally contributed to the assignment.</w:t>
       </w:r>
     </w:p>
     <w:p>

</xml_diff>